<commit_message>
Edited the logic of phase1 and phase 2. now the system runs without NPI as well
</commit_message>
<xml_diff>
--- a/input_images/real_doctor.docx
+++ b/input_images/real_doctor.docx
@@ -12,22 +12,107 @@
         <w:rPr>
           <w:rStyle w:val="aupe"/>
         </w:rPr>
-        <w:t>NPI: 1023011178</w:t>
+        <w:t xml:space="preserve">Provider Organization: </w:t>
+      </w:r>
+      <w:r>
+        <w:rPr>
+          <w:rStyle w:val="aupe"/>
+        </w:rPr>
+        <w:t>NAPA VALLEY HOSPICE &amp; ADULT DAY SERVICES</w:t>
       </w:r>
     </w:p>
     <w:p>
+      <w:pPr>
+        <w:rPr>
+          <w:rStyle w:val="aupe"/>
+        </w:rPr>
+      </w:pPr>
+    </w:p>
+    <w:p>
+      <w:pPr>
+        <w:shd w:val="clear" w:color="auto" w:fill="1F1F1F"/>
+        <w:rPr>
+          <w:rFonts w:ascii="Arial" w:eastAsia="Times New Roman" w:hAnsi="Arial" w:cs="Arial"/>
+          <w:color w:val="E8E8E8"/>
+          <w:kern w:val="0"/>
+          <w:sz w:val="21"/>
+          <w:szCs w:val="21"/>
+          <w14:ligatures w14:val="none"/>
+        </w:rPr>
+      </w:pPr>
       <w:r>
         <w:rPr>
           <w:rStyle w:val="aupe"/>
         </w:rPr>
-        <w:t xml:space="preserve">Provider Organization: </w:t>
+        <w:t>Address:</w:t>
       </w:r>
       <w:r>
         <w:rPr>
           <w:rStyle w:val="aupe"/>
-        </w:rPr>
-        <w:t>NAPA VALLEY HOSPICE &amp; ADULT DAY SERVICES</w:t>
+          <w:rFonts w:ascii="Arial" w:hAnsi="Arial" w:cs="Arial"/>
+          <w:b/>
+          <w:bCs/>
+          <w:color w:val="E8E8E8"/>
+          <w:sz w:val="21"/>
+          <w:szCs w:val="21"/>
+        </w:rPr>
+        <w:t xml:space="preserve"> </w:t>
       </w:r>
+      <w:proofErr w:type="spellStart"/>
+      <w:r>
+        <w:rPr>
+          <w:rFonts w:ascii="Arial" w:eastAsia="Times New Roman" w:hAnsi="Arial" w:cs="Arial"/>
+          <w:b/>
+          <w:bCs/>
+          <w:color w:val="E8E8E8"/>
+          <w:kern w:val="0"/>
+          <w:sz w:val="21"/>
+          <w:szCs w:val="21"/>
+          <w14:ligatures w14:val="none"/>
+        </w:rPr>
+        <w:t>Collabria</w:t>
+      </w:r>
+      <w:proofErr w:type="spellEnd"/>
+      <w:r>
+        <w:rPr>
+          <w:rFonts w:ascii="Arial" w:eastAsia="Times New Roman" w:hAnsi="Arial" w:cs="Arial"/>
+          <w:b/>
+          <w:bCs/>
+          <w:color w:val="E8E8E8"/>
+          <w:kern w:val="0"/>
+          <w:sz w:val="21"/>
+          <w:szCs w:val="21"/>
+          <w14:ligatures w14:val="none"/>
+        </w:rPr>
+        <w:t xml:space="preserve"> Care, 414 S Jefferson St, Napa</w:t>
+      </w:r>
+    </w:p>
+    <w:p>
+      <w:pPr>
+        <w:shd w:val="clear" w:color="auto" w:fill="1F1F1F"/>
+        <w:spacing w:after="0" w:line="240" w:lineRule="auto"/>
+        <w:rPr>
+          <w:rFonts w:ascii="Arial" w:eastAsia="Times New Roman" w:hAnsi="Arial" w:cs="Arial"/>
+          <w:color w:val="9E9E9E"/>
+          <w:kern w:val="0"/>
+          <w:sz w:val="21"/>
+          <w:szCs w:val="21"/>
+          <w14:ligatures w14:val="none"/>
+        </w:rPr>
+      </w:pPr>
+      <w:r>
+        <w:rPr>
+          <w:rFonts w:ascii="Arial" w:eastAsia="Times New Roman" w:hAnsi="Arial" w:cs="Arial"/>
+          <w:color w:val="8AB4F8"/>
+          <w:kern w:val="0"/>
+          <w:sz w:val="21"/>
+          <w:szCs w:val="21"/>
+          <w14:ligatures w14:val="none"/>
+        </w:rPr>
+        <w:t> </w:t>
+      </w:r>
+    </w:p>
+    <w:p>
       <w:bookmarkStart w:id="0" w:name="_GoBack"/>
       <w:bookmarkEnd w:id="0"/>
     </w:p>
@@ -234,6 +319,16 @@
     <w:basedOn w:val="DefaultParagraphFont"/>
     <w:rsid w:val="00BE32A6"/>
   </w:style>
+  <w:style w:type="character" w:customStyle="1" w:styleId="bbwthe">
+    <w:name w:val="bbwthe"/>
+    <w:basedOn w:val="DefaultParagraphFont"/>
+    <w:rsid w:val="002C4F0B"/>
+  </w:style>
+  <w:style w:type="character" w:customStyle="1" w:styleId="jifdl">
+    <w:name w:val="jifdl"/>
+    <w:basedOn w:val="DefaultParagraphFont"/>
+    <w:rsid w:val="002C4F0B"/>
+  </w:style>
 </w:styles>
 </file>
 
@@ -430,6 +525,16 @@
     <w:basedOn w:val="DefaultParagraphFont"/>
     <w:rsid w:val="00BE32A6"/>
   </w:style>
+  <w:style w:type="character" w:customStyle="1" w:styleId="bbwthe">
+    <w:name w:val="bbwthe"/>
+    <w:basedOn w:val="DefaultParagraphFont"/>
+    <w:rsid w:val="002C4F0B"/>
+  </w:style>
+  <w:style w:type="character" w:customStyle="1" w:styleId="jifdl">
+    <w:name w:val="jifdl"/>
+    <w:basedOn w:val="DefaultParagraphFont"/>
+    <w:rsid w:val="002C4F0B"/>
+  </w:style>
 </w:styles>
 </file>
 

</xml_diff>